<commit_message>
presentation for exam and conference
</commit_message>
<xml_diff>
--- a/dumped_from_1_draft.docx
+++ b/dumped_from_1_draft.docx
@@ -2,6 +2,100 @@
 <file path=word/document.xml><?xml version="1.0" encoding="utf-8"?>
 <w:document xmlns:wpc="http://schemas.microsoft.com/office/word/2010/wordprocessingCanvas" xmlns:cx="http://schemas.microsoft.com/office/drawing/2014/chartex" xmlns:cx1="http://schemas.microsoft.com/office/drawing/2015/9/8/chartex" xmlns:cx2="http://schemas.microsoft.com/office/drawing/2015/10/21/chartex" xmlns:cx3="http://schemas.microsoft.com/office/drawing/2016/5/9/chartex" xmlns:cx4="http://schemas.microsoft.com/office/drawing/2016/5/10/chartex" xmlns:cx5="http://schemas.microsoft.com/office/drawing/2016/5/11/chartex" xmlns:cx6="http://schemas.microsoft.com/office/drawing/2016/5/12/chartex" xmlns:cx7="http://schemas.microsoft.com/office/drawing/2016/5/13/chartex" xmlns:cx8="http://schemas.microsoft.com/office/drawing/2016/5/14/chartex" xmlns:mc="http://schemas.openxmlformats.org/markup-compatibility/2006" xmlns:aink="http://schemas.microsoft.com/office/drawing/2016/ink" xmlns:am3d="http://schemas.microsoft.com/office/drawing/2017/model3d" xmlns:o="urn:schemas-microsoft-com:office:office" xmlns:r="http://schemas.openxmlformats.org/officeDocument/2006/relationships" xmlns:m="http://schemas.openxmlformats.org/officeDocument/2006/math" xmlns:v="urn:schemas-microsoft-com:vml" xmlns:wp14="http://schemas.microsoft.com/office/word/2010/wordprocessingDrawing" xmlns:wp="http://schemas.openxmlformats.org/drawingml/2006/wordprocessingDrawing" xmlns:w10="urn:schemas-microsoft-com:office:word" xmlns:w="http://schemas.openxmlformats.org/wordprocessingml/2006/main" xmlns:w14="http://schemas.microsoft.com/office/word/2010/wordml" xmlns:w15="http://schemas.microsoft.com/office/word/2012/wordml" xmlns:w16cid="http://schemas.microsoft.com/office/word/2016/wordml/cid" xmlns:w16se="http://schemas.microsoft.com/office/word/2015/wordml/symex" xmlns:wpg="http://schemas.microsoft.com/office/word/2010/wordprocessingGroup" xmlns:wpi="http://schemas.microsoft.com/office/word/2010/wordprocessingInk" xmlns:wne="http://schemas.microsoft.com/office/word/2006/wordml" xmlns:wps="http://schemas.microsoft.com/office/word/2010/wordprocessingShape" mc:Ignorable="w14 w15 w16se w16cid wp14">
   <w:body>
+    <w:p>
+      <w:pPr>
+        <w:ind w:right="-2"/>
+        <w:rPr>
+          <w:rFonts w:cs="David"/>
+          <w:b/>
+          <w:bCs/>
+        </w:rPr>
+      </w:pPr>
+    </w:p>
+    <w:p>
+      <w:pPr>
+        <w:ind w:right="-2"/>
+        <w:rPr>
+          <w:rFonts w:cs="David"/>
+          <w:color w:val="000000"/>
+        </w:rPr>
+      </w:pPr>
+      <w:r>
+        <w:rPr>
+          <w:rFonts w:cs="David"/>
+          <w:color w:val="000000"/>
+        </w:rPr>
+        <w:t xml:space="preserve">The flexibility and much lower operational costs of a </w:t>
+      </w:r>
+      <w:r>
+        <w:rPr>
+          <w:rFonts w:cs="David" w:hint="cs"/>
+          <w:color w:val="000000"/>
+        </w:rPr>
+        <w:t>Wireless Distributed Environmental Sensor Network (WDESN)</w:t>
+      </w:r>
+      <w:r>
+        <w:rPr>
+          <w:rFonts w:cs="David"/>
+          <w:color w:val="000000"/>
+        </w:rPr>
+        <w:t xml:space="preserve"> can enable </w:t>
+      </w:r>
+      <w:r>
+        <w:rPr>
+          <w:rFonts w:cs="David" w:hint="cs"/>
+        </w:rPr>
+        <w:t>covering larger area</w:t>
+      </w:r>
+      <w:r>
+        <w:rPr>
+          <w:rFonts w:cs="David"/>
+        </w:rPr>
+        <w:t>s</w:t>
+      </w:r>
+      <w:r>
+        <w:rPr>
+          <w:rFonts w:cs="David" w:hint="cs"/>
+        </w:rPr>
+        <w:t xml:space="preserve"> and obtaining</w:t>
+      </w:r>
+      <w:r>
+        <w:rPr>
+          <w:rFonts w:cs="David" w:hint="cs"/>
+          <w:color w:val="000000"/>
+        </w:rPr>
+        <w:t xml:space="preserve"> finer spatial and temporal resolution of measurements than the standard methodology</w:t>
+      </w:r>
+      <w:r>
+        <w:rPr>
+          <w:rFonts w:cs="David"/>
+          <w:color w:val="000000"/>
+        </w:rPr>
+        <w:t xml:space="preserve">. </w:t>
+      </w:r>
+    </w:p>
+    <w:p>
+      <w:pPr>
+        <w:ind w:right="-2"/>
+        <w:rPr>
+          <w:rFonts w:cs="David"/>
+          <w:b/>
+          <w:bCs/>
+        </w:rPr>
+      </w:pPr>
+      <w:bookmarkStart w:id="0" w:name="_GoBack"/>
+      <w:bookmarkEnd w:id="0"/>
+    </w:p>
+    <w:p>
+      <w:pPr>
+        <w:ind w:right="-2"/>
+        <w:rPr>
+          <w:rFonts w:cs="David"/>
+          <w:b/>
+          <w:bCs/>
+        </w:rPr>
+      </w:pPr>
+    </w:p>
     <w:p>
       <w:pPr>
         <w:ind w:right="-2"/>
@@ -364,6 +458,7 @@
           <w:rFonts w:cs="David" w:hint="cs"/>
           <w:color w:val="000000"/>
         </w:rPr>
+        <w:lastRenderedPageBreak/>
         <w:t xml:space="preserve">Distribution of stability classes. </w:t>
       </w:r>
     </w:p>
@@ -469,7 +564,6 @@
           <w:rFonts w:cs="David" w:hint="cs"/>
           <w:color w:val="000000"/>
         </w:rPr>
-        <w:lastRenderedPageBreak/>
         <w:t xml:space="preserve">Show the average pareto front of 10 runs. </w:t>
       </w:r>
     </w:p>
@@ -829,6 +923,7 @@
           <w:noProof/>
           <w:color w:val="FF0000"/>
         </w:rPr>
+        <w:lastRenderedPageBreak/>
         <w:drawing>
           <wp:inline distT="0" distB="0" distL="0" distR="0" wp14:anchorId="4D2E307B" wp14:editId="0006CAF6">
             <wp:extent cx="3468707" cy="2278505"/>
@@ -887,7 +982,6 @@
           <w:noProof/>
           <w:color w:val="000000"/>
         </w:rPr>
-        <w:lastRenderedPageBreak/>
         <w:drawing>
           <wp:inline distT="0" distB="0" distL="0" distR="0" wp14:anchorId="1FA4DE8A" wp14:editId="12FA1D31">
             <wp:extent cx="5759450" cy="4266565"/>
@@ -1161,7 +1255,6 @@
           <w:rtl/>
           <w:lang w:val="he-IL"/>
         </w:rPr>
-        <w:lastRenderedPageBreak/>
         <w:drawing>
           <wp:inline distT="0" distB="0" distL="0" distR="0" wp14:anchorId="3C7EC425" wp14:editId="6637983B">
             <wp:extent cx="5621311" cy="3125499"/>
@@ -5174,7 +5267,7 @@
           <m:t xml:space="preserve"> </m:t>
         </m:r>
       </m:oMath>
-      <w:commentRangeStart w:id="0"/>
+      <w:commentRangeStart w:id="1"/>
       <w:r>
         <w:fldChar w:fldCharType="begin" w:fldLock="1"/>
       </w:r>
@@ -5193,12 +5286,12 @@
       <w:r>
         <w:fldChar w:fldCharType="end"/>
       </w:r>
-      <w:commentRangeEnd w:id="0"/>
+      <w:commentRangeEnd w:id="1"/>
       <w:r>
         <w:rPr>
           <w:rStyle w:val="CommentReference"/>
         </w:rPr>
-        <w:commentReference w:id="0"/>
+        <w:commentReference w:id="1"/>
       </w:r>
       <w:r>
         <w:t xml:space="preserve">. Two main categories of methods to find </w:t>
@@ -5589,7 +5682,7 @@
         </w:rPr>
         <w:t xml:space="preserve">heuristic optimization </w:t>
       </w:r>
-      <w:commentRangeStart w:id="1"/>
+      <w:commentRangeStart w:id="2"/>
       <w:r>
         <w:rPr>
           <w:rFonts w:cs="David" w:hint="cs"/>
@@ -5597,12 +5690,12 @@
         </w:rPr>
         <w:t>algorithms</w:t>
       </w:r>
-      <w:commentRangeEnd w:id="1"/>
+      <w:commentRangeEnd w:id="2"/>
       <w:r>
         <w:rPr>
           <w:rStyle w:val="CommentReference"/>
         </w:rPr>
-        <w:commentReference w:id="1"/>
+        <w:commentReference w:id="2"/>
       </w:r>
       <w:r>
         <w:rPr>
@@ -5895,8 +5988,6 @@
         </w:rPr>
         <w:t xml:space="preserve">). </w:t>
       </w:r>
-      <w:bookmarkStart w:id="2" w:name="_GoBack"/>
-      <w:bookmarkEnd w:id="2"/>
       <w:r>
         <w:t xml:space="preserve"> </w:t>
       </w:r>
@@ -5920,7 +6011,7 @@
 
 <file path=word/comments.xml><?xml version="1.0" encoding="utf-8"?>
 <w:comments xmlns:wpc="http://schemas.microsoft.com/office/word/2010/wordprocessingCanvas" xmlns:cx="http://schemas.microsoft.com/office/drawing/2014/chartex" xmlns:cx1="http://schemas.microsoft.com/office/drawing/2015/9/8/chartex" xmlns:cx2="http://schemas.microsoft.com/office/drawing/2015/10/21/chartex" xmlns:cx3="http://schemas.microsoft.com/office/drawing/2016/5/9/chartex" xmlns:cx4="http://schemas.microsoft.com/office/drawing/2016/5/10/chartex" xmlns:cx5="http://schemas.microsoft.com/office/drawing/2016/5/11/chartex" xmlns:cx6="http://schemas.microsoft.com/office/drawing/2016/5/12/chartex" xmlns:cx7="http://schemas.microsoft.com/office/drawing/2016/5/13/chartex" xmlns:cx8="http://schemas.microsoft.com/office/drawing/2016/5/14/chartex" xmlns:mc="http://schemas.openxmlformats.org/markup-compatibility/2006" xmlns:aink="http://schemas.microsoft.com/office/drawing/2016/ink" xmlns:am3d="http://schemas.microsoft.com/office/drawing/2017/model3d" xmlns:o="urn:schemas-microsoft-com:office:office" xmlns:r="http://schemas.openxmlformats.org/officeDocument/2006/relationships" xmlns:m="http://schemas.openxmlformats.org/officeDocument/2006/math" xmlns:v="urn:schemas-microsoft-com:vml" xmlns:wp14="http://schemas.microsoft.com/office/word/2010/wordprocessingDrawing" xmlns:wp="http://schemas.openxmlformats.org/drawingml/2006/wordprocessingDrawing" xmlns:w10="urn:schemas-microsoft-com:office:word" xmlns:w="http://schemas.openxmlformats.org/wordprocessingml/2006/main" xmlns:w14="http://schemas.microsoft.com/office/word/2010/wordml" xmlns:w15="http://schemas.microsoft.com/office/word/2012/wordml" xmlns:w16cid="http://schemas.microsoft.com/office/word/2016/wordml/cid" xmlns:w16se="http://schemas.microsoft.com/office/word/2015/wordml/symex" xmlns:wpg="http://schemas.microsoft.com/office/word/2010/wordprocessingGroup" xmlns:wpi="http://schemas.microsoft.com/office/word/2010/wordprocessingInk" xmlns:wne="http://schemas.microsoft.com/office/word/2006/wordml" xmlns:wps="http://schemas.microsoft.com/office/word/2010/wordprocessingShape" mc:Ignorable="w14 w15 w16se w16cid wp14">
-  <w:comment w:id="0" w:author="Idit Balachsan" w:date="2019-06-11T11:20:00Z" w:initials="IB">
+  <w:comment w:id="1" w:author="Idit Balachsan" w:date="2019-06-11T11:20:00Z" w:initials="IB">
     <w:p>
       <w:pPr>
         <w:pStyle w:val="CommentText"/>
@@ -5936,7 +6027,7 @@
       </w:r>
     </w:p>
   </w:comment>
-  <w:comment w:id="1" w:author="Idit Balachsan" w:date="2019-06-11T16:18:00Z" w:initials="IB">
+  <w:comment w:id="2" w:author="Idit Balachsan" w:date="2019-06-11T16:18:00Z" w:initials="IB">
     <w:p>
       <w:pPr>
         <w:pStyle w:val="CommentText"/>

</xml_diff>